<commit_message>
feat(docs): update project document
</commit_message>
<xml_diff>
--- a/docs/project_outline.docx
+++ b/docs/project_outline.docx
@@ -83,7 +83,7 @@
               </wp:anchor>
             </w:drawing>
           </mc:Choice>
-          <mc:Fallback xmlns:a="http://schemas.openxmlformats.org/drawingml/2006/main" xmlns:adec="http://schemas.microsoft.com/office/drawing/2017/decorative" xmlns:pic="http://schemas.openxmlformats.org/drawingml/2006/picture" xmlns:a14="http://schemas.microsoft.com/office/drawing/2010/main" xmlns:w16du="http://schemas.microsoft.com/office/word/2023/wordml/word16du" xmlns:w16sdtfl="http://schemas.microsoft.com/office/word/2024/wordml/sdtformatlock">
+          <mc:Fallback xmlns:w16sdtfl="http://schemas.microsoft.com/office/word/2024/wordml/sdtformatlock" xmlns:w16du="http://schemas.microsoft.com/office/word/2023/wordml/word16du" xmlns:a14="http://schemas.microsoft.com/office/drawing/2010/main" xmlns:pic="http://schemas.openxmlformats.org/drawingml/2006/picture" xmlns:adec="http://schemas.microsoft.com/office/drawing/2017/decorative" xmlns:a="http://schemas.openxmlformats.org/drawingml/2006/main">
             <w:pict>
               <v:rect id="Rectangle 2" style="position:absolute;margin-left:-1in;margin-top:-1in;width:612pt;height:199.45pt;z-index:-251657216;visibility:visible;mso-wrap-style:square;mso-height-percent:0;mso-wrap-distance-left:9pt;mso-wrap-distance-top:0;mso-wrap-distance-right:9pt;mso-wrap-distance-bottom:0;mso-position-horizontal:absolute;mso-position-horizontal-relative:text;mso-position-vertical:absolute;mso-position-vertical-relative:text;mso-height-percent:0;mso-height-relative:margin;v-text-anchor:middle" alt="&quot;&quot;" o:spid="_x0000_s1026" fillcolor="white [3212]" stroked="f" strokeweight="1pt" w14:anchorId="10DAD3D3" o:gfxdata="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">
                 <w10:anchorlock/>
@@ -338,30 +338,14 @@
         <w:t>originally</w:t>
       </w:r>
       <w:r>
-        <w:t xml:space="preserve"> designed for Statistics </w:t>
-      </w:r>
-      <w:proofErr w:type="gramStart"/>
-      <w:r>
-        <w:t>Canada,</w:t>
-      </w:r>
-      <w:proofErr w:type="gramEnd"/>
-      <w:r>
-        <w:t xml:space="preserve"> this project strongly values open-source practices. The codebase is available for public use on the </w:t>
+        <w:t xml:space="preserve"> designed for Statistics Canada, this project strongly values open-source practices. The codebase is available for public use on the </w:t>
       </w:r>
       <w:hyperlink r:id="rId11" w:history="1">
-        <w:proofErr w:type="spellStart"/>
         <w:r>
           <w:rPr>
             <w:rStyle w:val="Hyperlink"/>
           </w:rPr>
-          <w:t>Github</w:t>
-        </w:r>
-        <w:proofErr w:type="spellEnd"/>
-        <w:r>
-          <w:rPr>
-            <w:rStyle w:val="Hyperlink"/>
-          </w:rPr>
-          <w:t xml:space="preserve"> repository</w:t>
+          <w:t>Github repository</w:t>
         </w:r>
       </w:hyperlink>
       <w:r>
@@ -691,15 +675,7 @@
         <w:t xml:space="preserve">sis using </w:t>
       </w:r>
       <w:r>
-        <w:t xml:space="preserve">the built-in Unix </w:t>
-      </w:r>
-      <w:proofErr w:type="spellStart"/>
-      <w:r>
-        <w:t>cron</w:t>
-      </w:r>
-      <w:proofErr w:type="spellEnd"/>
-      <w:r>
-        <w:t xml:space="preserve"> scheduling from Kubernetes Cron Jobs</w:t>
+        <w:t>the built-in Unix cron scheduling from Kubernetes Cron Jobs</w:t>
       </w:r>
       <w:r>
         <w:t>.</w:t>
@@ -1138,7 +1114,7 @@
         <w:t xml:space="preserve"> </w:t>
       </w:r>
       <w:r>
-        <w:t>For this project, Kubernetes Storage Classes do not have to be considered.</w:t>
+        <w:t>While Storage Classes (SC) are abstracted away from this project, it is still possible to filter PVCs by their SCs in the controller config.</w:t>
       </w:r>
     </w:p>
     <w:p/>
@@ -1455,15 +1431,7 @@
         </w:r>
       </w:hyperlink>
       <w:r>
-        <w:t xml:space="preserve">, it was discovered that this </w:t>
-      </w:r>
-      <w:proofErr w:type="spellStart"/>
-      <w:r>
-        <w:t>behaviour</w:t>
-      </w:r>
-      <w:proofErr w:type="spellEnd"/>
-      <w:r>
-        <w:t xml:space="preserve"> is replicated when the PVC is manually deleted from the backend. Therefore, to ensure that the entire chain gets deleted, it is enough for the volume cleaner to only delete the PVC.</w:t>
+        <w:t>, it was discovered that this behaviour is replicated when the PVC is manually deleted from the backend. Therefore, to ensure that the entire chain gets deleted, it is enough for the volume cleaner to only delete the PVC.</w:t>
       </w:r>
     </w:p>
     <w:p>
@@ -1683,11 +1651,11 @@
         <w:t>is stale and will be</w:t>
       </w:r>
       <w:r>
-        <w:t xml:space="preserve"> deleted. The deletion of a PVC will then trigger the deletion of its </w:t>
+        <w:t xml:space="preserve"> deleted. The deletion of a PVC will then trigger the deletion of its bound PV and </w:t>
       </w:r>
       <w:r>
         <w:lastRenderedPageBreak/>
-        <w:t>bound PV and Azure Disk. If the volume cleaner is running in dry mode, the PVC</w:t>
+        <w:t>Azure Disk. If the volume cleaner is running in dry mode, the PVC</w:t>
       </w:r>
       <w:r>
         <w:t xml:space="preserve"> will not be</w:t>
@@ -1951,68 +1919,13 @@
         </w:r>
       </w:hyperlink>
       <w:r>
-        <w:t xml:space="preserve"> folder. The most important files are </w:t>
-      </w:r>
-      <w:proofErr w:type="spellStart"/>
-      <w:r>
-        <w:t>controller_</w:t>
-      </w:r>
-      <w:proofErr w:type="gramStart"/>
-      <w:r>
-        <w:t>deployment.yaml</w:t>
-      </w:r>
-      <w:proofErr w:type="spellEnd"/>
-      <w:proofErr w:type="gramEnd"/>
-      <w:r>
-        <w:t xml:space="preserve">, </w:t>
-      </w:r>
-      <w:proofErr w:type="spellStart"/>
-      <w:r>
-        <w:t>scheduler_job.yaml</w:t>
-      </w:r>
-      <w:proofErr w:type="spellEnd"/>
-      <w:r>
-        <w:t xml:space="preserve">, and their respective configs and secrets. Other accompanying manifests, such as </w:t>
-      </w:r>
-      <w:proofErr w:type="spellStart"/>
-      <w:proofErr w:type="gramStart"/>
-      <w:r>
-        <w:t>rbac.yaml</w:t>
-      </w:r>
-      <w:proofErr w:type="spellEnd"/>
-      <w:proofErr w:type="gramEnd"/>
-      <w:r>
-        <w:t xml:space="preserve">, </w:t>
-      </w:r>
-      <w:proofErr w:type="spellStart"/>
-      <w:r>
-        <w:t>netpol.yaml</w:t>
-      </w:r>
-      <w:proofErr w:type="spellEnd"/>
-      <w:r>
-        <w:t xml:space="preserve">, and </w:t>
-      </w:r>
-      <w:proofErr w:type="spellStart"/>
-      <w:r>
-        <w:t>serviceaccount.yaml</w:t>
-      </w:r>
-      <w:proofErr w:type="spellEnd"/>
-      <w:r>
-        <w:t xml:space="preserve"> are specific to a project’s network infrastructure. The manifests for the controller and scheduler both pull a docker image from a</w:t>
+        <w:t xml:space="preserve"> folder. The most important files are controller_deployment.yaml, scheduler_job.yaml, and their respective configs and secrets. Other accompanying manifests, such as rbac.yaml, netpol.yaml, and serviceaccount.yaml are specific to a project’s network infrastructure. The manifests for the controller and scheduler both pull a docker image from a</w:t>
       </w:r>
       <w:r>
         <w:t xml:space="preserve"> container registry</w:t>
       </w:r>
       <w:r>
-        <w:t xml:space="preserve">. Therefore, there must be a system in place to build the go binaries, build the </w:t>
-      </w:r>
-      <w:proofErr w:type="spellStart"/>
-      <w:r>
-        <w:t>dockerfiles</w:t>
-      </w:r>
-      <w:proofErr w:type="spellEnd"/>
-      <w:r>
-        <w:t>, and then push it to a</w:t>
+        <w:t>. Therefore, there must be a system in place to build the go binaries, build the dockerfiles, and then push it to a</w:t>
       </w:r>
       <w:r>
         <w:t xml:space="preserve"> container registry</w:t>
@@ -2081,19 +1994,11 @@
         </w:numPr>
       </w:pPr>
       <w:hyperlink r:id="rId24" w:history="1">
-        <w:proofErr w:type="spellStart"/>
         <w:r>
           <w:rPr>
             <w:rStyle w:val="Hyperlink"/>
           </w:rPr>
-          <w:t>kubernetes</w:t>
-        </w:r>
-        <w:proofErr w:type="spellEnd"/>
-        <w:r>
-          <w:rPr>
-            <w:rStyle w:val="Hyperlink"/>
-          </w:rPr>
-          <w:t>/client-go</w:t>
+          <w:t>kubernetes/client-go</w:t>
         </w:r>
       </w:hyperlink>
     </w:p>
@@ -2111,28 +2016,12 @@
         </w:rPr>
       </w:pPr>
       <w:hyperlink r:id="rId25" w:history="1">
-        <w:proofErr w:type="spellStart"/>
         <w:r>
           <w:rPr>
             <w:rStyle w:val="Hyperlink"/>
           </w:rPr>
-          <w:t>kubernetes</w:t>
+          <w:t>kubernetes/apimachinery</w:t>
         </w:r>
-        <w:proofErr w:type="spellEnd"/>
-        <w:r>
-          <w:rPr>
-            <w:rStyle w:val="Hyperlink"/>
-          </w:rPr>
-          <w:t>/</w:t>
-        </w:r>
-        <w:proofErr w:type="spellStart"/>
-        <w:r>
-          <w:rPr>
-            <w:rStyle w:val="Hyperlink"/>
-          </w:rPr>
-          <w:t>apimachinery</w:t>
-        </w:r>
-        <w:proofErr w:type="spellEnd"/>
       </w:hyperlink>
     </w:p>
     <w:p>
@@ -2144,28 +2033,12 @@
         </w:numPr>
       </w:pPr>
       <w:hyperlink r:id="rId26" w:history="1">
-        <w:proofErr w:type="spellStart"/>
         <w:r>
           <w:rPr>
             <w:rStyle w:val="Hyperlink"/>
           </w:rPr>
-          <w:t>kubernetes</w:t>
+          <w:t>kubernetes/api</w:t>
         </w:r>
-        <w:proofErr w:type="spellEnd"/>
-        <w:r>
-          <w:rPr>
-            <w:rStyle w:val="Hyperlink"/>
-          </w:rPr>
-          <w:t>/</w:t>
-        </w:r>
-        <w:proofErr w:type="spellStart"/>
-        <w:r>
-          <w:rPr>
-            <w:rStyle w:val="Hyperlink"/>
-          </w:rPr>
-          <w:t>api</w:t>
-        </w:r>
-        <w:proofErr w:type="spellEnd"/>
       </w:hyperlink>
     </w:p>
     <w:p>
@@ -2181,21 +2054,7 @@
           <w:rPr>
             <w:rStyle w:val="Hyperlink"/>
           </w:rPr>
-          <w:t>github.com/</w:t>
-        </w:r>
-        <w:proofErr w:type="spellStart"/>
-        <w:r>
-          <w:rPr>
-            <w:rStyle w:val="Hyperlink"/>
-          </w:rPr>
-          <w:t>stretchr</w:t>
-        </w:r>
-        <w:proofErr w:type="spellEnd"/>
-        <w:r>
-          <w:rPr>
-            <w:rStyle w:val="Hyperlink"/>
-          </w:rPr>
-          <w:t>/testify</w:t>
+          <w:t>github.com/stretchr/testify</w:t>
         </w:r>
       </w:hyperlink>
     </w:p>
@@ -4615,6 +4474,26 @@
 </file>
 
 <file path=customXml/item2.xml><?xml version="1.0" encoding="utf-8"?>
+<p:properties xmlns:p="http://schemas.microsoft.com/office/2006/metadata/properties" xmlns:xsi="http://www.w3.org/2001/XMLSchema-instance" xmlns:pc="http://schemas.microsoft.com/office/infopath/2007/PartnerControls">
+  <documentManagement>
+    <Background xmlns="71af3243-3dd4-4a8d-8c0d-dd76da1f02a5">false</Background>
+    <Status xmlns="71af3243-3dd4-4a8d-8c0d-dd76da1f02a5">Not started</Status>
+    <_ip_UnifiedCompliancePolicyUIAction xmlns="http://schemas.microsoft.com/sharepoint/v3" xsi:nil="true"/>
+    <Image xmlns="71af3243-3dd4-4a8d-8c0d-dd76da1f02a5">
+      <Url xsi:nil="true"/>
+      <Description xsi:nil="true"/>
+    </Image>
+    <_ip_UnifiedCompliancePolicyProperties xmlns="http://schemas.microsoft.com/sharepoint/v3" xsi:nil="true"/>
+    <ImageTagsTaxHTField xmlns="71af3243-3dd4-4a8d-8c0d-dd76da1f02a5">
+      <Terms xmlns="http://schemas.microsoft.com/office/infopath/2007/PartnerControls"/>
+    </ImageTagsTaxHTField>
+    <TaxCatchAll xmlns="230e9df3-be65-4c73-a93b-d1236ebd677e" xsi:nil="true"/>
+    <MediaServiceKeyPoints xmlns="71af3243-3dd4-4a8d-8c0d-dd76da1f02a5" xsi:nil="true"/>
+  </documentManagement>
+</p:properties>
+</file>
+
+<file path=customXml/item3.xml><?xml version="1.0" encoding="utf-8"?>
 <ct:contentTypeSchema xmlns:ct="http://schemas.microsoft.com/office/2006/metadata/contentType" xmlns:ma="http://schemas.microsoft.com/office/2006/metadata/properties/metaAttributes" ct:_="" ma:_="" ma:contentTypeName="Document" ma:contentTypeID="0x01010079F111ED35F8CC479449609E8A0923A6" ma:contentTypeVersion="30" ma:contentTypeDescription="Create a new document." ma:contentTypeScope="" ma:versionID="cec0622158e8f13124e9e8fd4de31bd1">
   <xsd:schema xmlns:xsd="http://www.w3.org/2001/XMLSchema" xmlns:xs="http://www.w3.org/2001/XMLSchema" xmlns:p="http://schemas.microsoft.com/office/2006/metadata/properties" xmlns:ns1="http://schemas.microsoft.com/sharepoint/v3" xmlns:ns2="71af3243-3dd4-4a8d-8c0d-dd76da1f02a5" xmlns:ns3="16c05727-aa75-4e4a-9b5f-8a80a1165891" xmlns:ns4="230e9df3-be65-4c73-a93b-d1236ebd677e" targetNamespace="http://schemas.microsoft.com/office/2006/metadata/properties" ma:root="true" ma:fieldsID="3b52f30ab005d15df08657af532e6e38" ns1:_="" ns2:_="" ns3:_="" ns4:_="">
     <xsd:import namespace="http://schemas.microsoft.com/sharepoint/v3"/>
@@ -4932,26 +4811,6 @@
 </ct:contentTypeSchema>
 </file>
 
-<file path=customXml/item3.xml><?xml version="1.0" encoding="utf-8"?>
-<p:properties xmlns:p="http://schemas.microsoft.com/office/2006/metadata/properties" xmlns:xsi="http://www.w3.org/2001/XMLSchema-instance" xmlns:pc="http://schemas.microsoft.com/office/infopath/2007/PartnerControls">
-  <documentManagement>
-    <Background xmlns="71af3243-3dd4-4a8d-8c0d-dd76da1f02a5">false</Background>
-    <Status xmlns="71af3243-3dd4-4a8d-8c0d-dd76da1f02a5">Not started</Status>
-    <_ip_UnifiedCompliancePolicyUIAction xmlns="http://schemas.microsoft.com/sharepoint/v3" xsi:nil="true"/>
-    <Image xmlns="71af3243-3dd4-4a8d-8c0d-dd76da1f02a5">
-      <Url xsi:nil="true"/>
-      <Description xsi:nil="true"/>
-    </Image>
-    <_ip_UnifiedCompliancePolicyProperties xmlns="http://schemas.microsoft.com/sharepoint/v3" xsi:nil="true"/>
-    <ImageTagsTaxHTField xmlns="71af3243-3dd4-4a8d-8c0d-dd76da1f02a5">
-      <Terms xmlns="http://schemas.microsoft.com/office/infopath/2007/PartnerControls"/>
-    </ImageTagsTaxHTField>
-    <TaxCatchAll xmlns="230e9df3-be65-4c73-a93b-d1236ebd677e" xsi:nil="true"/>
-    <MediaServiceKeyPoints xmlns="71af3243-3dd4-4a8d-8c0d-dd76da1f02a5" xsi:nil="true"/>
-  </documentManagement>
-</p:properties>
-</file>
-
 <file path=customXml/itemProps1.xml><?xml version="1.0" encoding="utf-8"?>
 <ds:datastoreItem xmlns:ds="http://schemas.openxmlformats.org/officeDocument/2006/customXml" ds:itemID="{324330ED-517D-44B3-A43E-15DF31B51B6D}">
   <ds:schemaRefs>
@@ -4961,6 +4820,18 @@
 </file>
 
 <file path=customXml/itemProps2.xml><?xml version="1.0" encoding="utf-8"?>
+<ds:datastoreItem xmlns:ds="http://schemas.openxmlformats.org/officeDocument/2006/customXml" ds:itemID="{C2D76B08-176C-4BDB-90D6-0C430F180BB8}">
+  <ds:schemaRefs>
+    <ds:schemaRef ds:uri="http://schemas.microsoft.com/office/2006/metadata/properties"/>
+    <ds:schemaRef ds:uri="http://schemas.microsoft.com/office/infopath/2007/PartnerControls"/>
+    <ds:schemaRef ds:uri="71af3243-3dd4-4a8d-8c0d-dd76da1f02a5"/>
+    <ds:schemaRef ds:uri="http://schemas.microsoft.com/sharepoint/v3"/>
+    <ds:schemaRef ds:uri="230e9df3-be65-4c73-a93b-d1236ebd677e"/>
+  </ds:schemaRefs>
+</ds:datastoreItem>
+</file>
+
+<file path=customXml/itemProps3.xml><?xml version="1.0" encoding="utf-8"?>
 <ds:datastoreItem xmlns:ds="http://schemas.openxmlformats.org/officeDocument/2006/customXml" ds:itemID="{AD679BCE-5B80-4980-993B-17387E3C7BC0}">
   <ds:schemaRefs>
     <ds:schemaRef ds:uri="http://schemas.microsoft.com/office/2006/metadata/contentType"/>
@@ -4981,18 +4852,6 @@
 </ds:datastoreItem>
 </file>
 
-<file path=customXml/itemProps3.xml><?xml version="1.0" encoding="utf-8"?>
-<ds:datastoreItem xmlns:ds="http://schemas.openxmlformats.org/officeDocument/2006/customXml" ds:itemID="{C2D76B08-176C-4BDB-90D6-0C430F180BB8}">
-  <ds:schemaRefs>
-    <ds:schemaRef ds:uri="http://schemas.microsoft.com/office/2006/metadata/properties"/>
-    <ds:schemaRef ds:uri="http://schemas.microsoft.com/office/infopath/2007/PartnerControls"/>
-    <ds:schemaRef ds:uri="71af3243-3dd4-4a8d-8c0d-dd76da1f02a5"/>
-    <ds:schemaRef ds:uri="http://schemas.microsoft.com/sharepoint/v3"/>
-    <ds:schemaRef ds:uri="230e9df3-be65-4c73-a93b-d1236ebd677e"/>
-  </ds:schemaRefs>
-</ds:datastoreItem>
-</file>
-
 <file path=docMetadata/LabelInfo.xml><?xml version="1.0" encoding="utf-8"?>
 <clbl:labelList xmlns:clbl="http://schemas.microsoft.com/office/2020/mipLabelMetadata"/>
 </file>
</xml_diff>

<commit_message>
feat(docs): update project document (#134)
</commit_message>
<xml_diff>
--- a/docs/project_outline.docx
+++ b/docs/project_outline.docx
@@ -83,7 +83,7 @@
               </wp:anchor>
             </w:drawing>
           </mc:Choice>
-          <mc:Fallback xmlns:a="http://schemas.openxmlformats.org/drawingml/2006/main" xmlns:adec="http://schemas.microsoft.com/office/drawing/2017/decorative" xmlns:pic="http://schemas.openxmlformats.org/drawingml/2006/picture" xmlns:a14="http://schemas.microsoft.com/office/drawing/2010/main" xmlns:w16du="http://schemas.microsoft.com/office/word/2023/wordml/word16du" xmlns:w16sdtfl="http://schemas.microsoft.com/office/word/2024/wordml/sdtformatlock">
+          <mc:Fallback xmlns:w16sdtfl="http://schemas.microsoft.com/office/word/2024/wordml/sdtformatlock" xmlns:w16du="http://schemas.microsoft.com/office/word/2023/wordml/word16du" xmlns:a14="http://schemas.microsoft.com/office/drawing/2010/main" xmlns:pic="http://schemas.openxmlformats.org/drawingml/2006/picture" xmlns:adec="http://schemas.microsoft.com/office/drawing/2017/decorative" xmlns:a="http://schemas.openxmlformats.org/drawingml/2006/main">
             <w:pict>
               <v:rect id="Rectangle 2" style="position:absolute;margin-left:-1in;margin-top:-1in;width:612pt;height:199.45pt;z-index:-251657216;visibility:visible;mso-wrap-style:square;mso-height-percent:0;mso-wrap-distance-left:9pt;mso-wrap-distance-top:0;mso-wrap-distance-right:9pt;mso-wrap-distance-bottom:0;mso-position-horizontal:absolute;mso-position-horizontal-relative:text;mso-position-vertical:absolute;mso-position-vertical-relative:text;mso-height-percent:0;mso-height-relative:margin;v-text-anchor:middle" alt="&quot;&quot;" o:spid="_x0000_s1026" fillcolor="white [3212]" stroked="f" strokeweight="1pt" w14:anchorId="10DAD3D3" o:gfxdata="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">
                 <w10:anchorlock/>
@@ -338,30 +338,14 @@
         <w:t>originally</w:t>
       </w:r>
       <w:r>
-        <w:t xml:space="preserve"> designed for Statistics </w:t>
-      </w:r>
-      <w:proofErr w:type="gramStart"/>
-      <w:r>
-        <w:t>Canada,</w:t>
-      </w:r>
-      <w:proofErr w:type="gramEnd"/>
-      <w:r>
-        <w:t xml:space="preserve"> this project strongly values open-source practices. The codebase is available for public use on the </w:t>
+        <w:t xml:space="preserve"> designed for Statistics Canada, this project strongly values open-source practices. The codebase is available for public use on the </w:t>
       </w:r>
       <w:hyperlink r:id="rId11" w:history="1">
-        <w:proofErr w:type="spellStart"/>
         <w:r>
           <w:rPr>
             <w:rStyle w:val="Hyperlink"/>
           </w:rPr>
-          <w:t>Github</w:t>
-        </w:r>
-        <w:proofErr w:type="spellEnd"/>
-        <w:r>
-          <w:rPr>
-            <w:rStyle w:val="Hyperlink"/>
-          </w:rPr>
-          <w:t xml:space="preserve"> repository</w:t>
+          <w:t>Github repository</w:t>
         </w:r>
       </w:hyperlink>
       <w:r>
@@ -691,15 +675,7 @@
         <w:t xml:space="preserve">sis using </w:t>
       </w:r>
       <w:r>
-        <w:t xml:space="preserve">the built-in Unix </w:t>
-      </w:r>
-      <w:proofErr w:type="spellStart"/>
-      <w:r>
-        <w:t>cron</w:t>
-      </w:r>
-      <w:proofErr w:type="spellEnd"/>
-      <w:r>
-        <w:t xml:space="preserve"> scheduling from Kubernetes Cron Jobs</w:t>
+        <w:t>the built-in Unix cron scheduling from Kubernetes Cron Jobs</w:t>
       </w:r>
       <w:r>
         <w:t>.</w:t>
@@ -1138,7 +1114,7 @@
         <w:t xml:space="preserve"> </w:t>
       </w:r>
       <w:r>
-        <w:t>For this project, Kubernetes Storage Classes do not have to be considered.</w:t>
+        <w:t>While Storage Classes (SC) are abstracted away from this project, it is still possible to filter PVCs by their SCs in the controller config.</w:t>
       </w:r>
     </w:p>
     <w:p/>
@@ -1455,15 +1431,7 @@
         </w:r>
       </w:hyperlink>
       <w:r>
-        <w:t xml:space="preserve">, it was discovered that this </w:t>
-      </w:r>
-      <w:proofErr w:type="spellStart"/>
-      <w:r>
-        <w:t>behaviour</w:t>
-      </w:r>
-      <w:proofErr w:type="spellEnd"/>
-      <w:r>
-        <w:t xml:space="preserve"> is replicated when the PVC is manually deleted from the backend. Therefore, to ensure that the entire chain gets deleted, it is enough for the volume cleaner to only delete the PVC.</w:t>
+        <w:t>, it was discovered that this behaviour is replicated when the PVC is manually deleted from the backend. Therefore, to ensure that the entire chain gets deleted, it is enough for the volume cleaner to only delete the PVC.</w:t>
       </w:r>
     </w:p>
     <w:p>
@@ -1683,11 +1651,11 @@
         <w:t>is stale and will be</w:t>
       </w:r>
       <w:r>
-        <w:t xml:space="preserve"> deleted. The deletion of a PVC will then trigger the deletion of its </w:t>
+        <w:t xml:space="preserve"> deleted. The deletion of a PVC will then trigger the deletion of its bound PV and </w:t>
       </w:r>
       <w:r>
         <w:lastRenderedPageBreak/>
-        <w:t>bound PV and Azure Disk. If the volume cleaner is running in dry mode, the PVC</w:t>
+        <w:t>Azure Disk. If the volume cleaner is running in dry mode, the PVC</w:t>
       </w:r>
       <w:r>
         <w:t xml:space="preserve"> will not be</w:t>
@@ -1951,68 +1919,13 @@
         </w:r>
       </w:hyperlink>
       <w:r>
-        <w:t xml:space="preserve"> folder. The most important files are </w:t>
-      </w:r>
-      <w:proofErr w:type="spellStart"/>
-      <w:r>
-        <w:t>controller_</w:t>
-      </w:r>
-      <w:proofErr w:type="gramStart"/>
-      <w:r>
-        <w:t>deployment.yaml</w:t>
-      </w:r>
-      <w:proofErr w:type="spellEnd"/>
-      <w:proofErr w:type="gramEnd"/>
-      <w:r>
-        <w:t xml:space="preserve">, </w:t>
-      </w:r>
-      <w:proofErr w:type="spellStart"/>
-      <w:r>
-        <w:t>scheduler_job.yaml</w:t>
-      </w:r>
-      <w:proofErr w:type="spellEnd"/>
-      <w:r>
-        <w:t xml:space="preserve">, and their respective configs and secrets. Other accompanying manifests, such as </w:t>
-      </w:r>
-      <w:proofErr w:type="spellStart"/>
-      <w:proofErr w:type="gramStart"/>
-      <w:r>
-        <w:t>rbac.yaml</w:t>
-      </w:r>
-      <w:proofErr w:type="spellEnd"/>
-      <w:proofErr w:type="gramEnd"/>
-      <w:r>
-        <w:t xml:space="preserve">, </w:t>
-      </w:r>
-      <w:proofErr w:type="spellStart"/>
-      <w:r>
-        <w:t>netpol.yaml</w:t>
-      </w:r>
-      <w:proofErr w:type="spellEnd"/>
-      <w:r>
-        <w:t xml:space="preserve">, and </w:t>
-      </w:r>
-      <w:proofErr w:type="spellStart"/>
-      <w:r>
-        <w:t>serviceaccount.yaml</w:t>
-      </w:r>
-      <w:proofErr w:type="spellEnd"/>
-      <w:r>
-        <w:t xml:space="preserve"> are specific to a project’s network infrastructure. The manifests for the controller and scheduler both pull a docker image from a</w:t>
+        <w:t xml:space="preserve"> folder. The most important files are controller_deployment.yaml, scheduler_job.yaml, and their respective configs and secrets. Other accompanying manifests, such as rbac.yaml, netpol.yaml, and serviceaccount.yaml are specific to a project’s network infrastructure. The manifests for the controller and scheduler both pull a docker image from a</w:t>
       </w:r>
       <w:r>
         <w:t xml:space="preserve"> container registry</w:t>
       </w:r>
       <w:r>
-        <w:t xml:space="preserve">. Therefore, there must be a system in place to build the go binaries, build the </w:t>
-      </w:r>
-      <w:proofErr w:type="spellStart"/>
-      <w:r>
-        <w:t>dockerfiles</w:t>
-      </w:r>
-      <w:proofErr w:type="spellEnd"/>
-      <w:r>
-        <w:t>, and then push it to a</w:t>
+        <w:t>. Therefore, there must be a system in place to build the go binaries, build the dockerfiles, and then push it to a</w:t>
       </w:r>
       <w:r>
         <w:t xml:space="preserve"> container registry</w:t>
@@ -2081,19 +1994,11 @@
         </w:numPr>
       </w:pPr>
       <w:hyperlink r:id="rId24" w:history="1">
-        <w:proofErr w:type="spellStart"/>
         <w:r>
           <w:rPr>
             <w:rStyle w:val="Hyperlink"/>
           </w:rPr>
-          <w:t>kubernetes</w:t>
-        </w:r>
-        <w:proofErr w:type="spellEnd"/>
-        <w:r>
-          <w:rPr>
-            <w:rStyle w:val="Hyperlink"/>
-          </w:rPr>
-          <w:t>/client-go</w:t>
+          <w:t>kubernetes/client-go</w:t>
         </w:r>
       </w:hyperlink>
     </w:p>
@@ -2111,28 +2016,12 @@
         </w:rPr>
       </w:pPr>
       <w:hyperlink r:id="rId25" w:history="1">
-        <w:proofErr w:type="spellStart"/>
         <w:r>
           <w:rPr>
             <w:rStyle w:val="Hyperlink"/>
           </w:rPr>
-          <w:t>kubernetes</w:t>
+          <w:t>kubernetes/apimachinery</w:t>
         </w:r>
-        <w:proofErr w:type="spellEnd"/>
-        <w:r>
-          <w:rPr>
-            <w:rStyle w:val="Hyperlink"/>
-          </w:rPr>
-          <w:t>/</w:t>
-        </w:r>
-        <w:proofErr w:type="spellStart"/>
-        <w:r>
-          <w:rPr>
-            <w:rStyle w:val="Hyperlink"/>
-          </w:rPr>
-          <w:t>apimachinery</w:t>
-        </w:r>
-        <w:proofErr w:type="spellEnd"/>
       </w:hyperlink>
     </w:p>
     <w:p>
@@ -2144,28 +2033,12 @@
         </w:numPr>
       </w:pPr>
       <w:hyperlink r:id="rId26" w:history="1">
-        <w:proofErr w:type="spellStart"/>
         <w:r>
           <w:rPr>
             <w:rStyle w:val="Hyperlink"/>
           </w:rPr>
-          <w:t>kubernetes</w:t>
+          <w:t>kubernetes/api</w:t>
         </w:r>
-        <w:proofErr w:type="spellEnd"/>
-        <w:r>
-          <w:rPr>
-            <w:rStyle w:val="Hyperlink"/>
-          </w:rPr>
-          <w:t>/</w:t>
-        </w:r>
-        <w:proofErr w:type="spellStart"/>
-        <w:r>
-          <w:rPr>
-            <w:rStyle w:val="Hyperlink"/>
-          </w:rPr>
-          <w:t>api</w:t>
-        </w:r>
-        <w:proofErr w:type="spellEnd"/>
       </w:hyperlink>
     </w:p>
     <w:p>
@@ -2181,21 +2054,7 @@
           <w:rPr>
             <w:rStyle w:val="Hyperlink"/>
           </w:rPr>
-          <w:t>github.com/</w:t>
-        </w:r>
-        <w:proofErr w:type="spellStart"/>
-        <w:r>
-          <w:rPr>
-            <w:rStyle w:val="Hyperlink"/>
-          </w:rPr>
-          <w:t>stretchr</w:t>
-        </w:r>
-        <w:proofErr w:type="spellEnd"/>
-        <w:r>
-          <w:rPr>
-            <w:rStyle w:val="Hyperlink"/>
-          </w:rPr>
-          <w:t>/testify</w:t>
+          <w:t>github.com/stretchr/testify</w:t>
         </w:r>
       </w:hyperlink>
     </w:p>
@@ -4615,6 +4474,26 @@
 </file>
 
 <file path=customXml/item2.xml><?xml version="1.0" encoding="utf-8"?>
+<p:properties xmlns:p="http://schemas.microsoft.com/office/2006/metadata/properties" xmlns:xsi="http://www.w3.org/2001/XMLSchema-instance" xmlns:pc="http://schemas.microsoft.com/office/infopath/2007/PartnerControls">
+  <documentManagement>
+    <Background xmlns="71af3243-3dd4-4a8d-8c0d-dd76da1f02a5">false</Background>
+    <Status xmlns="71af3243-3dd4-4a8d-8c0d-dd76da1f02a5">Not started</Status>
+    <_ip_UnifiedCompliancePolicyUIAction xmlns="http://schemas.microsoft.com/sharepoint/v3" xsi:nil="true"/>
+    <Image xmlns="71af3243-3dd4-4a8d-8c0d-dd76da1f02a5">
+      <Url xsi:nil="true"/>
+      <Description xsi:nil="true"/>
+    </Image>
+    <_ip_UnifiedCompliancePolicyProperties xmlns="http://schemas.microsoft.com/sharepoint/v3" xsi:nil="true"/>
+    <ImageTagsTaxHTField xmlns="71af3243-3dd4-4a8d-8c0d-dd76da1f02a5">
+      <Terms xmlns="http://schemas.microsoft.com/office/infopath/2007/PartnerControls"/>
+    </ImageTagsTaxHTField>
+    <TaxCatchAll xmlns="230e9df3-be65-4c73-a93b-d1236ebd677e" xsi:nil="true"/>
+    <MediaServiceKeyPoints xmlns="71af3243-3dd4-4a8d-8c0d-dd76da1f02a5" xsi:nil="true"/>
+  </documentManagement>
+</p:properties>
+</file>
+
+<file path=customXml/item3.xml><?xml version="1.0" encoding="utf-8"?>
 <ct:contentTypeSchema xmlns:ct="http://schemas.microsoft.com/office/2006/metadata/contentType" xmlns:ma="http://schemas.microsoft.com/office/2006/metadata/properties/metaAttributes" ct:_="" ma:_="" ma:contentTypeName="Document" ma:contentTypeID="0x01010079F111ED35F8CC479449609E8A0923A6" ma:contentTypeVersion="30" ma:contentTypeDescription="Create a new document." ma:contentTypeScope="" ma:versionID="cec0622158e8f13124e9e8fd4de31bd1">
   <xsd:schema xmlns:xsd="http://www.w3.org/2001/XMLSchema" xmlns:xs="http://www.w3.org/2001/XMLSchema" xmlns:p="http://schemas.microsoft.com/office/2006/metadata/properties" xmlns:ns1="http://schemas.microsoft.com/sharepoint/v3" xmlns:ns2="71af3243-3dd4-4a8d-8c0d-dd76da1f02a5" xmlns:ns3="16c05727-aa75-4e4a-9b5f-8a80a1165891" xmlns:ns4="230e9df3-be65-4c73-a93b-d1236ebd677e" targetNamespace="http://schemas.microsoft.com/office/2006/metadata/properties" ma:root="true" ma:fieldsID="3b52f30ab005d15df08657af532e6e38" ns1:_="" ns2:_="" ns3:_="" ns4:_="">
     <xsd:import namespace="http://schemas.microsoft.com/sharepoint/v3"/>
@@ -4932,26 +4811,6 @@
 </ct:contentTypeSchema>
 </file>
 
-<file path=customXml/item3.xml><?xml version="1.0" encoding="utf-8"?>
-<p:properties xmlns:p="http://schemas.microsoft.com/office/2006/metadata/properties" xmlns:xsi="http://www.w3.org/2001/XMLSchema-instance" xmlns:pc="http://schemas.microsoft.com/office/infopath/2007/PartnerControls">
-  <documentManagement>
-    <Background xmlns="71af3243-3dd4-4a8d-8c0d-dd76da1f02a5">false</Background>
-    <Status xmlns="71af3243-3dd4-4a8d-8c0d-dd76da1f02a5">Not started</Status>
-    <_ip_UnifiedCompliancePolicyUIAction xmlns="http://schemas.microsoft.com/sharepoint/v3" xsi:nil="true"/>
-    <Image xmlns="71af3243-3dd4-4a8d-8c0d-dd76da1f02a5">
-      <Url xsi:nil="true"/>
-      <Description xsi:nil="true"/>
-    </Image>
-    <_ip_UnifiedCompliancePolicyProperties xmlns="http://schemas.microsoft.com/sharepoint/v3" xsi:nil="true"/>
-    <ImageTagsTaxHTField xmlns="71af3243-3dd4-4a8d-8c0d-dd76da1f02a5">
-      <Terms xmlns="http://schemas.microsoft.com/office/infopath/2007/PartnerControls"/>
-    </ImageTagsTaxHTField>
-    <TaxCatchAll xmlns="230e9df3-be65-4c73-a93b-d1236ebd677e" xsi:nil="true"/>
-    <MediaServiceKeyPoints xmlns="71af3243-3dd4-4a8d-8c0d-dd76da1f02a5" xsi:nil="true"/>
-  </documentManagement>
-</p:properties>
-</file>
-
 <file path=customXml/itemProps1.xml><?xml version="1.0" encoding="utf-8"?>
 <ds:datastoreItem xmlns:ds="http://schemas.openxmlformats.org/officeDocument/2006/customXml" ds:itemID="{324330ED-517D-44B3-A43E-15DF31B51B6D}">
   <ds:schemaRefs>
@@ -4961,6 +4820,18 @@
 </file>
 
 <file path=customXml/itemProps2.xml><?xml version="1.0" encoding="utf-8"?>
+<ds:datastoreItem xmlns:ds="http://schemas.openxmlformats.org/officeDocument/2006/customXml" ds:itemID="{C2D76B08-176C-4BDB-90D6-0C430F180BB8}">
+  <ds:schemaRefs>
+    <ds:schemaRef ds:uri="http://schemas.microsoft.com/office/2006/metadata/properties"/>
+    <ds:schemaRef ds:uri="http://schemas.microsoft.com/office/infopath/2007/PartnerControls"/>
+    <ds:schemaRef ds:uri="71af3243-3dd4-4a8d-8c0d-dd76da1f02a5"/>
+    <ds:schemaRef ds:uri="http://schemas.microsoft.com/sharepoint/v3"/>
+    <ds:schemaRef ds:uri="230e9df3-be65-4c73-a93b-d1236ebd677e"/>
+  </ds:schemaRefs>
+</ds:datastoreItem>
+</file>
+
+<file path=customXml/itemProps3.xml><?xml version="1.0" encoding="utf-8"?>
 <ds:datastoreItem xmlns:ds="http://schemas.openxmlformats.org/officeDocument/2006/customXml" ds:itemID="{AD679BCE-5B80-4980-993B-17387E3C7BC0}">
   <ds:schemaRefs>
     <ds:schemaRef ds:uri="http://schemas.microsoft.com/office/2006/metadata/contentType"/>
@@ -4981,18 +4852,6 @@
 </ds:datastoreItem>
 </file>
 
-<file path=customXml/itemProps3.xml><?xml version="1.0" encoding="utf-8"?>
-<ds:datastoreItem xmlns:ds="http://schemas.openxmlformats.org/officeDocument/2006/customXml" ds:itemID="{C2D76B08-176C-4BDB-90D6-0C430F180BB8}">
-  <ds:schemaRefs>
-    <ds:schemaRef ds:uri="http://schemas.microsoft.com/office/2006/metadata/properties"/>
-    <ds:schemaRef ds:uri="http://schemas.microsoft.com/office/infopath/2007/PartnerControls"/>
-    <ds:schemaRef ds:uri="71af3243-3dd4-4a8d-8c0d-dd76da1f02a5"/>
-    <ds:schemaRef ds:uri="http://schemas.microsoft.com/sharepoint/v3"/>
-    <ds:schemaRef ds:uri="230e9df3-be65-4c73-a93b-d1236ebd677e"/>
-  </ds:schemaRefs>
-</ds:datastoreItem>
-</file>
-
 <file path=docMetadata/LabelInfo.xml><?xml version="1.0" encoding="utf-8"?>
 <clbl:labelList xmlns:clbl="http://schemas.microsoft.com/office/2020/mipLabelMetadata"/>
 </file>
</xml_diff>